<commit_message>
new attribute ownContribution, conversion String -> Long, new logic PrivilegeRequirements, scoring and decision printing
</commit_message>
<xml_diff>
--- a/DecisionSystem.docx
+++ b/DecisionSystem.docx
@@ -1317,407 +1317,489 @@
       <w:r>
         <w:tab/>
       </w:r>
+      <w:r>
+        <w:tab/>
+        <w:t xml:space="preserve">  0</w:t>
+      </w:r>
+    </w:p>
+    <w:p>
+      <w:pPr>
+        <w:pStyle w:val="Nagwek2"/>
+      </w:pPr>
+      <w:r>
+        <w:t>Kredytowe:</w:t>
+      </w:r>
+    </w:p>
+    <w:p>
+      <w:r>
+        <w:tab/>
+        <w:t>Cel kredytu:</w:t>
+      </w:r>
+      <w:r>
+        <w:br/>
+      </w:r>
+      <w:r>
+        <w:tab/>
+      </w:r>
+      <w:r>
+        <w:tab/>
+        <w:t xml:space="preserve">Real </w:t>
+      </w:r>
+      <w:proofErr w:type="spellStart"/>
+      <w:r>
+        <w:t>estate</w:t>
+      </w:r>
+      <w:proofErr w:type="spellEnd"/>
+      <w:r>
+        <w:t xml:space="preserve"> </w:t>
+      </w:r>
+      <w:proofErr w:type="spellStart"/>
+      <w:r>
+        <w:t>investments</w:t>
+      </w:r>
+      <w:proofErr w:type="spellEnd"/>
+      <w:r>
+        <w:tab/>
+      </w:r>
+      <w:r>
+        <w:tab/>
+      </w:r>
+      <w:r>
+        <w:tab/>
+        <w:t>+300</w:t>
+      </w:r>
+      <w:r>
+        <w:br/>
+      </w:r>
+      <w:r>
+        <w:tab/>
+      </w:r>
+      <w:r>
+        <w:tab/>
+        <w:t xml:space="preserve">Business </w:t>
+      </w:r>
+      <w:proofErr w:type="spellStart"/>
+      <w:r>
+        <w:t>investments</w:t>
+      </w:r>
+      <w:proofErr w:type="spellEnd"/>
+      <w:r>
+        <w:tab/>
+      </w:r>
+      <w:r>
+        <w:tab/>
+      </w:r>
+      <w:r>
+        <w:tab/>
+      </w:r>
+      <w:r>
+        <w:tab/>
+        <w:t>+200</w:t>
+      </w:r>
+      <w:r>
+        <w:br/>
+      </w:r>
+      <w:r>
+        <w:tab/>
+      </w:r>
+      <w:r>
+        <w:tab/>
+      </w:r>
+      <w:proofErr w:type="spellStart"/>
+      <w:r>
+        <w:t>Consolidate</w:t>
+      </w:r>
+      <w:proofErr w:type="spellEnd"/>
+      <w:r>
+        <w:t xml:space="preserve"> </w:t>
+      </w:r>
+      <w:proofErr w:type="spellStart"/>
+      <w:r>
+        <w:t>debt</w:t>
+      </w:r>
+      <w:proofErr w:type="spellEnd"/>
+      <w:r>
+        <w:t xml:space="preserve"> to </w:t>
+      </w:r>
+      <w:proofErr w:type="spellStart"/>
+      <w:r>
+        <w:t>pay</w:t>
+      </w:r>
+      <w:proofErr w:type="spellEnd"/>
+      <w:r>
+        <w:t xml:space="preserve"> off </w:t>
+      </w:r>
+      <w:proofErr w:type="spellStart"/>
+      <w:r>
+        <w:t>bills</w:t>
+      </w:r>
+      <w:proofErr w:type="spellEnd"/>
+      <w:r>
+        <w:tab/>
+      </w:r>
+      <w:r>
+        <w:tab/>
+        <w:t>-100</w:t>
+      </w:r>
+      <w:r>
+        <w:br/>
+      </w:r>
+      <w:r>
+        <w:tab/>
+      </w:r>
+      <w:r>
+        <w:tab/>
+      </w:r>
+      <w:proofErr w:type="spellStart"/>
+      <w:r>
+        <w:t>Cover</w:t>
+      </w:r>
+      <w:proofErr w:type="spellEnd"/>
+      <w:r>
+        <w:t xml:space="preserve"> </w:t>
+      </w:r>
+      <w:proofErr w:type="spellStart"/>
+      <w:r>
+        <w:t>unplanned</w:t>
+      </w:r>
+      <w:proofErr w:type="spellEnd"/>
+      <w:r>
+        <w:t xml:space="preserve"> </w:t>
+      </w:r>
+      <w:proofErr w:type="spellStart"/>
+      <w:r>
+        <w:t>emergency</w:t>
+      </w:r>
+      <w:proofErr w:type="spellEnd"/>
+      <w:r>
+        <w:t xml:space="preserve"> </w:t>
+      </w:r>
+      <w:proofErr w:type="spellStart"/>
+      <w:r>
+        <w:t>expenses</w:t>
+      </w:r>
+      <w:proofErr w:type="spellEnd"/>
+      <w:r>
+        <w:tab/>
+      </w:r>
+      <w:r>
+        <w:tab/>
+        <w:t xml:space="preserve">  0</w:t>
+      </w:r>
+      <w:r>
+        <w:br/>
+      </w:r>
+      <w:r>
+        <w:tab/>
+      </w:r>
+      <w:r>
+        <w:tab/>
+      </w:r>
+      <w:proofErr w:type="spellStart"/>
+      <w:r>
+        <w:t>Make</w:t>
+      </w:r>
+      <w:proofErr w:type="spellEnd"/>
+      <w:r>
+        <w:t xml:space="preserve"> </w:t>
+      </w:r>
+      <w:proofErr w:type="spellStart"/>
+      <w:r>
+        <w:t>necessary</w:t>
+      </w:r>
+      <w:proofErr w:type="spellEnd"/>
+      <w:r>
+        <w:t xml:space="preserve"> </w:t>
+      </w:r>
+      <w:proofErr w:type="spellStart"/>
+      <w:r>
+        <w:t>home</w:t>
+      </w:r>
+      <w:proofErr w:type="spellEnd"/>
+      <w:r>
+        <w:t xml:space="preserve"> </w:t>
+      </w:r>
+      <w:proofErr w:type="spellStart"/>
+      <w:r>
+        <w:t>repairs</w:t>
+      </w:r>
+      <w:proofErr w:type="spellEnd"/>
+      <w:r>
+        <w:tab/>
+      </w:r>
+      <w:r>
+        <w:tab/>
+      </w:r>
+      <w:r>
+        <w:tab/>
+        <w:t>+50</w:t>
+      </w:r>
+      <w:r>
+        <w:br/>
+      </w:r>
+      <w:r>
+        <w:tab/>
+      </w:r>
+      <w:r>
+        <w:tab/>
+        <w:t xml:space="preserve">Finance </w:t>
+      </w:r>
+      <w:proofErr w:type="spellStart"/>
+      <w:r>
+        <w:t>funceral</w:t>
+      </w:r>
+      <w:proofErr w:type="spellEnd"/>
+      <w:r>
+        <w:t xml:space="preserve"> </w:t>
+      </w:r>
+      <w:proofErr w:type="spellStart"/>
+      <w:r>
+        <w:t>expenses</w:t>
+      </w:r>
+      <w:proofErr w:type="spellEnd"/>
+      <w:r>
+        <w:tab/>
+      </w:r>
+      <w:r>
+        <w:tab/>
+      </w:r>
+      <w:r>
+        <w:tab/>
+        <w:t>+100</w:t>
+      </w:r>
+      <w:r>
+        <w:br/>
+      </w:r>
+      <w:r>
+        <w:tab/>
+      </w:r>
+      <w:r>
+        <w:tab/>
+        <w:t xml:space="preserve">Help </w:t>
+      </w:r>
+      <w:proofErr w:type="spellStart"/>
+      <w:r>
+        <w:t>cover</w:t>
+      </w:r>
+      <w:proofErr w:type="spellEnd"/>
+      <w:r>
+        <w:t xml:space="preserve"> </w:t>
+      </w:r>
+      <w:proofErr w:type="spellStart"/>
+      <w:r>
+        <w:t>moving</w:t>
+      </w:r>
+      <w:proofErr w:type="spellEnd"/>
+      <w:r>
+        <w:t xml:space="preserve"> </w:t>
+      </w:r>
+      <w:proofErr w:type="spellStart"/>
+      <w:r>
+        <w:t>costs</w:t>
+      </w:r>
+      <w:proofErr w:type="spellEnd"/>
+      <w:r>
+        <w:tab/>
+      </w:r>
+      <w:r>
+        <w:tab/>
+      </w:r>
+      <w:r>
+        <w:tab/>
+        <w:t xml:space="preserve">  0</w:t>
+      </w:r>
+      <w:r>
+        <w:br/>
+      </w:r>
+      <w:r>
+        <w:tab/>
+      </w:r>
+      <w:r>
+        <w:tab/>
+      </w:r>
+      <w:proofErr w:type="spellStart"/>
+      <w:r>
+        <w:t>Make</w:t>
+      </w:r>
+      <w:proofErr w:type="spellEnd"/>
+      <w:r>
+        <w:t xml:space="preserve"> a </w:t>
+      </w:r>
+      <w:proofErr w:type="spellStart"/>
+      <w:r>
+        <w:t>large</w:t>
+      </w:r>
+      <w:proofErr w:type="spellEnd"/>
+      <w:r>
+        <w:t xml:space="preserve"> </w:t>
+      </w:r>
+      <w:proofErr w:type="spellStart"/>
+      <w:r>
+        <w:t>purchase</w:t>
+      </w:r>
+      <w:proofErr w:type="spellEnd"/>
+      <w:r>
+        <w:tab/>
+      </w:r>
+      <w:r>
+        <w:tab/>
+      </w:r>
+      <w:r>
+        <w:tab/>
+      </w:r>
+      <w:r>
+        <w:tab/>
+        <w:t xml:space="preserve">  0</w:t>
+      </w:r>
+      <w:r>
+        <w:br/>
+      </w:r>
+      <w:r>
+        <w:tab/>
+      </w:r>
+      <w:r>
+        <w:tab/>
+      </w:r>
+      <w:proofErr w:type="spellStart"/>
+      <w:r>
+        <w:t>Contribiution</w:t>
+      </w:r>
+      <w:proofErr w:type="spellEnd"/>
+      <w:r>
+        <w:t xml:space="preserve"> to </w:t>
+      </w:r>
+      <w:proofErr w:type="spellStart"/>
+      <w:r>
+        <w:t>gambling</w:t>
+      </w:r>
+      <w:proofErr w:type="spellEnd"/>
+      <w:r>
+        <w:tab/>
+      </w:r>
+      <w:r>
+        <w:tab/>
+      </w:r>
+      <w:r>
+        <w:tab/>
+        <w:t>-300</w:t>
+      </w:r>
+      <w:r>
+        <w:br/>
+      </w:r>
+      <w:r>
+        <w:tab/>
+      </w:r>
+      <w:r>
+        <w:tab/>
+      </w:r>
+      <w:proofErr w:type="spellStart"/>
+      <w:r>
+        <w:t>None</w:t>
+      </w:r>
+      <w:proofErr w:type="spellEnd"/>
+      <w:r>
+        <w:tab/>
+      </w:r>
+      <w:r>
+        <w:tab/>
+      </w:r>
+      <w:r>
+        <w:tab/>
+      </w:r>
+      <w:r>
+        <w:tab/>
+      </w:r>
+      <w:r>
+        <w:tab/>
+      </w:r>
+      <w:r>
+        <w:tab/>
+        <w:t>-200</w:t>
+      </w:r>
+    </w:p>
+    <w:p>
+      <w:r>
+        <w:lastRenderedPageBreak/>
+        <w:t>Decyzja:</w:t>
+      </w:r>
+    </w:p>
+    <w:p>
+      <w:r>
+        <w:t>Maksymalna ilość punktów: 1 550</w:t>
+      </w:r>
+    </w:p>
+    <w:p>
+      <w:pPr>
+        <w:pStyle w:val="Akapitzlist"/>
+        <w:numPr>
+          <w:ilvl w:val="0"/>
+          <w:numId w:val="2"/>
+        </w:numPr>
+      </w:pPr>
+      <w:r>
+        <w:t xml:space="preserve">1100 – 1850 </w:t>
+      </w:r>
+      <w:r>
+        <w:tab/>
+        <w:t>100% oczekiwań</w:t>
+      </w:r>
+    </w:p>
+    <w:p>
+      <w:pPr>
+        <w:pStyle w:val="Akapitzlist"/>
+        <w:numPr>
+          <w:ilvl w:val="0"/>
+          <w:numId w:val="2"/>
+        </w:numPr>
+      </w:pPr>
+      <w:r>
+        <w:t xml:space="preserve">500 – 1100 </w:t>
+      </w:r>
+      <w:r>
+        <w:tab/>
+      </w:r>
+      <w:r>
+        <w:t>100% oczekiwań</w:t>
+      </w:r>
+      <w:r>
+        <w:t xml:space="preserve">  jeżeli (</w:t>
+      </w:r>
+      <w:r>
+        <w:t xml:space="preserve">dochód </w:t>
+      </w:r>
+      <w:r>
+        <w:t>–</w:t>
+      </w:r>
+      <w:r>
+        <w:t xml:space="preserve"> </w:t>
+      </w:r>
+      <w:r>
+        <w:t>wydatki</w:t>
+      </w:r>
+      <w:r>
+        <w:t>) * długość spłaty &gt;= wielkość kredytu</w:t>
+      </w:r>
+    </w:p>
+    <w:p>
+      <w:pPr>
+        <w:pStyle w:val="Akapitzlist"/>
+        <w:numPr>
+          <w:ilvl w:val="0"/>
+          <w:numId w:val="2"/>
+        </w:numPr>
+      </w:pPr>
+      <w:r>
+        <w:t xml:space="preserve">&lt; 500 </w:t>
+      </w:r>
+      <w:r>
+        <w:tab/>
+      </w:r>
+      <w:r>
+        <w:tab/>
+        <w:t>negatywna</w:t>
+      </w:r>
       <w:bookmarkStart w:id="0" w:name="_GoBack"/>
       <w:bookmarkEnd w:id="0"/>
-      <w:r>
-        <w:tab/>
-        <w:t xml:space="preserve">  0</w:t>
-      </w:r>
-    </w:p>
-    <w:p>
-      <w:pPr>
-        <w:pStyle w:val="Nagwek2"/>
-      </w:pPr>
-      <w:r>
-        <w:t>Kredytowe:</w:t>
-      </w:r>
-    </w:p>
-    <w:p>
-      <w:r>
-        <w:tab/>
-        <w:t>Cel kredytu:</w:t>
-      </w:r>
-      <w:r>
-        <w:br/>
-      </w:r>
-      <w:r>
-        <w:tab/>
-      </w:r>
-      <w:r>
-        <w:tab/>
-        <w:t xml:space="preserve">Real </w:t>
-      </w:r>
-      <w:proofErr w:type="spellStart"/>
-      <w:r>
-        <w:t>estate</w:t>
-      </w:r>
-      <w:proofErr w:type="spellEnd"/>
-      <w:r>
-        <w:t xml:space="preserve"> </w:t>
-      </w:r>
-      <w:proofErr w:type="spellStart"/>
-      <w:r>
-        <w:t>investments</w:t>
-      </w:r>
-      <w:proofErr w:type="spellEnd"/>
-      <w:r>
-        <w:tab/>
-      </w:r>
-      <w:r>
-        <w:tab/>
-      </w:r>
-      <w:r>
-        <w:tab/>
-        <w:t>+300</w:t>
-      </w:r>
-      <w:r>
-        <w:br/>
-      </w:r>
-      <w:r>
-        <w:tab/>
-      </w:r>
-      <w:r>
-        <w:tab/>
-        <w:t xml:space="preserve">Business </w:t>
-      </w:r>
-      <w:proofErr w:type="spellStart"/>
-      <w:r>
-        <w:t>investments</w:t>
-      </w:r>
-      <w:proofErr w:type="spellEnd"/>
-      <w:r>
-        <w:tab/>
-      </w:r>
-      <w:r>
-        <w:tab/>
-      </w:r>
-      <w:r>
-        <w:tab/>
-      </w:r>
-      <w:r>
-        <w:tab/>
-        <w:t>+200</w:t>
-      </w:r>
-      <w:r>
-        <w:br/>
-      </w:r>
-      <w:r>
-        <w:tab/>
-      </w:r>
-      <w:r>
-        <w:tab/>
-      </w:r>
-      <w:proofErr w:type="spellStart"/>
-      <w:r>
-        <w:t>Consolidate</w:t>
-      </w:r>
-      <w:proofErr w:type="spellEnd"/>
-      <w:r>
-        <w:t xml:space="preserve"> </w:t>
-      </w:r>
-      <w:proofErr w:type="spellStart"/>
-      <w:r>
-        <w:t>debt</w:t>
-      </w:r>
-      <w:proofErr w:type="spellEnd"/>
-      <w:r>
-        <w:t xml:space="preserve"> to </w:t>
-      </w:r>
-      <w:proofErr w:type="spellStart"/>
-      <w:r>
-        <w:t>pay</w:t>
-      </w:r>
-      <w:proofErr w:type="spellEnd"/>
-      <w:r>
-        <w:t xml:space="preserve"> off </w:t>
-      </w:r>
-      <w:proofErr w:type="spellStart"/>
-      <w:r>
-        <w:t>bills</w:t>
-      </w:r>
-      <w:proofErr w:type="spellEnd"/>
-      <w:r>
-        <w:tab/>
-      </w:r>
-      <w:r>
-        <w:tab/>
-        <w:t>-100</w:t>
-      </w:r>
-      <w:r>
-        <w:br/>
-      </w:r>
-      <w:r>
-        <w:tab/>
-      </w:r>
-      <w:r>
-        <w:tab/>
-      </w:r>
-      <w:proofErr w:type="spellStart"/>
-      <w:r>
-        <w:t>Cover</w:t>
-      </w:r>
-      <w:proofErr w:type="spellEnd"/>
-      <w:r>
-        <w:t xml:space="preserve"> </w:t>
-      </w:r>
-      <w:proofErr w:type="spellStart"/>
-      <w:r>
-        <w:t>unplanned</w:t>
-      </w:r>
-      <w:proofErr w:type="spellEnd"/>
-      <w:r>
-        <w:t xml:space="preserve"> </w:t>
-      </w:r>
-      <w:proofErr w:type="spellStart"/>
-      <w:r>
-        <w:t>emergency</w:t>
-      </w:r>
-      <w:proofErr w:type="spellEnd"/>
-      <w:r>
-        <w:t xml:space="preserve"> </w:t>
-      </w:r>
-      <w:proofErr w:type="spellStart"/>
-      <w:r>
-        <w:t>expenses</w:t>
-      </w:r>
-      <w:proofErr w:type="spellEnd"/>
-      <w:r>
-        <w:tab/>
-      </w:r>
-      <w:r>
-        <w:tab/>
-        <w:t xml:space="preserve">  0</w:t>
-      </w:r>
-      <w:r>
-        <w:br/>
-      </w:r>
-      <w:r>
-        <w:tab/>
-      </w:r>
-      <w:r>
-        <w:tab/>
-      </w:r>
-      <w:proofErr w:type="spellStart"/>
-      <w:r>
-        <w:t>Make</w:t>
-      </w:r>
-      <w:proofErr w:type="spellEnd"/>
-      <w:r>
-        <w:t xml:space="preserve"> </w:t>
-      </w:r>
-      <w:proofErr w:type="spellStart"/>
-      <w:r>
-        <w:t>necessary</w:t>
-      </w:r>
-      <w:proofErr w:type="spellEnd"/>
-      <w:r>
-        <w:t xml:space="preserve"> </w:t>
-      </w:r>
-      <w:proofErr w:type="spellStart"/>
-      <w:r>
-        <w:t>home</w:t>
-      </w:r>
-      <w:proofErr w:type="spellEnd"/>
-      <w:r>
-        <w:t xml:space="preserve"> </w:t>
-      </w:r>
-      <w:proofErr w:type="spellStart"/>
-      <w:r>
-        <w:t>repairs</w:t>
-      </w:r>
-      <w:proofErr w:type="spellEnd"/>
-      <w:r>
-        <w:tab/>
-      </w:r>
-      <w:r>
-        <w:tab/>
-      </w:r>
-      <w:r>
-        <w:tab/>
-        <w:t>+50</w:t>
-      </w:r>
-      <w:r>
-        <w:br/>
-      </w:r>
-      <w:r>
-        <w:tab/>
-      </w:r>
-      <w:r>
-        <w:tab/>
-        <w:t xml:space="preserve">Finance </w:t>
-      </w:r>
-      <w:proofErr w:type="spellStart"/>
-      <w:r>
-        <w:t>funceral</w:t>
-      </w:r>
-      <w:proofErr w:type="spellEnd"/>
-      <w:r>
-        <w:t xml:space="preserve"> </w:t>
-      </w:r>
-      <w:proofErr w:type="spellStart"/>
-      <w:r>
-        <w:t>expenses</w:t>
-      </w:r>
-      <w:proofErr w:type="spellEnd"/>
-      <w:r>
-        <w:tab/>
-      </w:r>
-      <w:r>
-        <w:tab/>
-      </w:r>
-      <w:r>
-        <w:tab/>
-        <w:t>+100</w:t>
-      </w:r>
-      <w:r>
-        <w:br/>
-      </w:r>
-      <w:r>
-        <w:tab/>
-      </w:r>
-      <w:r>
-        <w:tab/>
-        <w:t xml:space="preserve">Help </w:t>
-      </w:r>
-      <w:proofErr w:type="spellStart"/>
-      <w:r>
-        <w:t>cover</w:t>
-      </w:r>
-      <w:proofErr w:type="spellEnd"/>
-      <w:r>
-        <w:t xml:space="preserve"> </w:t>
-      </w:r>
-      <w:proofErr w:type="spellStart"/>
-      <w:r>
-        <w:t>moving</w:t>
-      </w:r>
-      <w:proofErr w:type="spellEnd"/>
-      <w:r>
-        <w:t xml:space="preserve"> </w:t>
-      </w:r>
-      <w:proofErr w:type="spellStart"/>
-      <w:r>
-        <w:t>costs</w:t>
-      </w:r>
-      <w:proofErr w:type="spellEnd"/>
-      <w:r>
-        <w:tab/>
-      </w:r>
-      <w:r>
-        <w:tab/>
-      </w:r>
-      <w:r>
-        <w:tab/>
-        <w:t xml:space="preserve">  0</w:t>
-      </w:r>
-      <w:r>
-        <w:br/>
-      </w:r>
-      <w:r>
-        <w:tab/>
-      </w:r>
-      <w:r>
-        <w:tab/>
-      </w:r>
-      <w:proofErr w:type="spellStart"/>
-      <w:r>
-        <w:t>Make</w:t>
-      </w:r>
-      <w:proofErr w:type="spellEnd"/>
-      <w:r>
-        <w:t xml:space="preserve"> a </w:t>
-      </w:r>
-      <w:proofErr w:type="spellStart"/>
-      <w:r>
-        <w:t>large</w:t>
-      </w:r>
-      <w:proofErr w:type="spellEnd"/>
-      <w:r>
-        <w:t xml:space="preserve"> </w:t>
-      </w:r>
-      <w:proofErr w:type="spellStart"/>
-      <w:r>
-        <w:t>purchase</w:t>
-      </w:r>
-      <w:proofErr w:type="spellEnd"/>
-      <w:r>
-        <w:tab/>
-      </w:r>
-      <w:r>
-        <w:tab/>
-      </w:r>
-      <w:r>
-        <w:tab/>
-      </w:r>
-      <w:r>
-        <w:tab/>
-        <w:t xml:space="preserve">  0</w:t>
-      </w:r>
-      <w:r>
-        <w:br/>
-      </w:r>
-      <w:r>
-        <w:tab/>
-      </w:r>
-      <w:r>
-        <w:tab/>
-      </w:r>
-      <w:proofErr w:type="spellStart"/>
-      <w:r>
-        <w:t>Contribiution</w:t>
-      </w:r>
-      <w:proofErr w:type="spellEnd"/>
-      <w:r>
-        <w:t xml:space="preserve"> to </w:t>
-      </w:r>
-      <w:proofErr w:type="spellStart"/>
-      <w:r>
-        <w:t>gambling</w:t>
-      </w:r>
-      <w:proofErr w:type="spellEnd"/>
-      <w:r>
-        <w:tab/>
-      </w:r>
-      <w:r>
-        <w:tab/>
-      </w:r>
-      <w:r>
-        <w:tab/>
-        <w:t>-300</w:t>
-      </w:r>
-      <w:r>
-        <w:br/>
-      </w:r>
-      <w:r>
-        <w:tab/>
-      </w:r>
-      <w:r>
-        <w:tab/>
-      </w:r>
-      <w:proofErr w:type="spellStart"/>
-      <w:r>
-        <w:t>None</w:t>
-      </w:r>
-      <w:proofErr w:type="spellEnd"/>
-      <w:r>
-        <w:tab/>
-      </w:r>
-      <w:r>
-        <w:tab/>
-      </w:r>
-      <w:r>
-        <w:tab/>
-      </w:r>
-      <w:r>
-        <w:tab/>
-      </w:r>
-      <w:r>
-        <w:tab/>
-      </w:r>
-      <w:r>
-        <w:tab/>
-        <w:t>-200</w:t>
-      </w:r>
     </w:p>
     <w:sectPr>
       <w:pgSz w:w="11906" w:h="16838"/>
@@ -1820,8 +1902,100 @@
       </w:pPr>
     </w:lvl>
   </w:abstractNum>
+  <w:abstractNum w:abstractNumId="1" w15:restartNumberingAfterBreak="0">
+    <w:nsid w:val="5C3F39CB"/>
+    <w:multiLevelType w:val="hybridMultilevel"/>
+    <w:tmpl w:val="8098EF9E"/>
+    <w:lvl w:ilvl="0" w:tplc="0415000F">
+      <w:start w:val="1"/>
+      <w:numFmt w:val="decimal"/>
+      <w:lvlText w:val="%1."/>
+      <w:lvlJc w:val="left"/>
+      <w:pPr>
+        <w:ind w:left="720" w:hanging="360"/>
+      </w:pPr>
+      <w:rPr>
+        <w:rFonts w:hint="default"/>
+      </w:rPr>
+    </w:lvl>
+    <w:lvl w:ilvl="1" w:tplc="04150019" w:tentative="1">
+      <w:start w:val="1"/>
+      <w:numFmt w:val="lowerLetter"/>
+      <w:lvlText w:val="%2."/>
+      <w:lvlJc w:val="left"/>
+      <w:pPr>
+        <w:ind w:left="1440" w:hanging="360"/>
+      </w:pPr>
+    </w:lvl>
+    <w:lvl w:ilvl="2" w:tplc="0415001B" w:tentative="1">
+      <w:start w:val="1"/>
+      <w:numFmt w:val="lowerRoman"/>
+      <w:lvlText w:val="%3."/>
+      <w:lvlJc w:val="right"/>
+      <w:pPr>
+        <w:ind w:left="2160" w:hanging="180"/>
+      </w:pPr>
+    </w:lvl>
+    <w:lvl w:ilvl="3" w:tplc="0415000F" w:tentative="1">
+      <w:start w:val="1"/>
+      <w:numFmt w:val="decimal"/>
+      <w:lvlText w:val="%4."/>
+      <w:lvlJc w:val="left"/>
+      <w:pPr>
+        <w:ind w:left="2880" w:hanging="360"/>
+      </w:pPr>
+    </w:lvl>
+    <w:lvl w:ilvl="4" w:tplc="04150019" w:tentative="1">
+      <w:start w:val="1"/>
+      <w:numFmt w:val="lowerLetter"/>
+      <w:lvlText w:val="%5."/>
+      <w:lvlJc w:val="left"/>
+      <w:pPr>
+        <w:ind w:left="3600" w:hanging="360"/>
+      </w:pPr>
+    </w:lvl>
+    <w:lvl w:ilvl="5" w:tplc="0415001B" w:tentative="1">
+      <w:start w:val="1"/>
+      <w:numFmt w:val="lowerRoman"/>
+      <w:lvlText w:val="%6."/>
+      <w:lvlJc w:val="right"/>
+      <w:pPr>
+        <w:ind w:left="4320" w:hanging="180"/>
+      </w:pPr>
+    </w:lvl>
+    <w:lvl w:ilvl="6" w:tplc="0415000F" w:tentative="1">
+      <w:start w:val="1"/>
+      <w:numFmt w:val="decimal"/>
+      <w:lvlText w:val="%7."/>
+      <w:lvlJc w:val="left"/>
+      <w:pPr>
+        <w:ind w:left="5040" w:hanging="360"/>
+      </w:pPr>
+    </w:lvl>
+    <w:lvl w:ilvl="7" w:tplc="04150019" w:tentative="1">
+      <w:start w:val="1"/>
+      <w:numFmt w:val="lowerLetter"/>
+      <w:lvlText w:val="%8."/>
+      <w:lvlJc w:val="left"/>
+      <w:pPr>
+        <w:ind w:left="5760" w:hanging="360"/>
+      </w:pPr>
+    </w:lvl>
+    <w:lvl w:ilvl="8" w:tplc="0415001B" w:tentative="1">
+      <w:start w:val="1"/>
+      <w:numFmt w:val="lowerRoman"/>
+      <w:lvlText w:val="%9."/>
+      <w:lvlJc w:val="right"/>
+      <w:pPr>
+        <w:ind w:left="6480" w:hanging="180"/>
+      </w:pPr>
+    </w:lvl>
+  </w:abstractNum>
   <w:num w:numId="1">
     <w:abstractNumId w:val="0"/>
+  </w:num>
+  <w:num w:numId="2">
+    <w:abstractNumId w:val="1"/>
   </w:num>
 </w:numbering>
 </file>

</xml_diff>

<commit_message>
class for special panels added
</commit_message>
<xml_diff>
--- a/DecisionSystem.docx
+++ b/DecisionSystem.docx
@@ -1117,7 +1117,13 @@
       </w:r>
       <w:r>
         <w:tab/>
-        <w:t>+150</w:t>
+        <w:t>+1</w:t>
+      </w:r>
+      <w:r>
+        <w:t>0</w:t>
+      </w:r>
+      <w:r>
+        <w:t>0</w:t>
       </w:r>
       <w:r>
         <w:br/>
@@ -1154,7 +1160,12 @@
       <w:proofErr w:type="spellEnd"/>
       <w:r>
         <w:tab/>
-        <w:t>+50</w:t>
+        <w:t>+</w:t>
+      </w:r>
+      <w:bookmarkStart w:id="0" w:name="_GoBack"/>
+      <w:bookmarkEnd w:id="0"/>
+      <w:r>
+        <w:t>50</w:t>
       </w:r>
       <w:r>
         <w:br/>
@@ -1178,6 +1189,36 @@
       </w:r>
       <w:r>
         <w:tab/>
+        <w:t xml:space="preserve">  </w:t>
+      </w:r>
+      <w:r>
+        <w:t>0</w:t>
+      </w:r>
+      <w:r>
+        <w:br/>
+      </w:r>
+      <w:r>
+        <w:tab/>
+      </w:r>
+      <w:r>
+        <w:tab/>
+      </w:r>
+      <w:proofErr w:type="spellStart"/>
+      <w:r>
+        <w:t>Sch</w:t>
+      </w:r>
+      <w:r>
+        <w:t>olarships</w:t>
+      </w:r>
+      <w:proofErr w:type="spellEnd"/>
+      <w:r>
+        <w:tab/>
+      </w:r>
+      <w:r>
+        <w:tab/>
+      </w:r>
+      <w:r>
+        <w:tab/>
         <w:t>-50</w:t>
       </w:r>
       <w:r>
@@ -1188,33 +1229,6 @@
       </w:r>
       <w:r>
         <w:tab/>
-      </w:r>
-      <w:proofErr w:type="spellStart"/>
-      <w:r>
-        <w:t>Sch</w:t>
-      </w:r>
-      <w:r>
-        <w:t>olarships</w:t>
-      </w:r>
-      <w:proofErr w:type="spellEnd"/>
-      <w:r>
-        <w:tab/>
-      </w:r>
-      <w:r>
-        <w:tab/>
-      </w:r>
-      <w:r>
-        <w:tab/>
-        <w:t>-100</w:t>
-      </w:r>
-      <w:r>
-        <w:br/>
-      </w:r>
-      <w:r>
-        <w:tab/>
-      </w:r>
-      <w:r>
-        <w:tab/>
         <w:t xml:space="preserve">Real </w:t>
       </w:r>
       <w:proofErr w:type="spellStart"/>
@@ -1232,7 +1246,10 @@
       <w:proofErr w:type="spellEnd"/>
       <w:r>
         <w:tab/>
-        <w:t>+100</w:t>
+        <w:t>+5</w:t>
+      </w:r>
+      <w:r>
+        <w:t>0</w:t>
       </w:r>
       <w:r>
         <w:br/>
@@ -1845,8 +1862,6 @@
         <w:tab/>
         <w:t>5</w:t>
       </w:r>
-      <w:bookmarkStart w:id="0" w:name="_GoBack"/>
-      <w:bookmarkEnd w:id="0"/>
       <w:r>
         <w:t>% &lt; x &lt; 25%</w:t>
       </w:r>

</xml_diff>